<commit_message>
Capstone Progress Update. Pick up at data intro and conclusions. Also need a more in-depth classifier discussion.
</commit_message>
<xml_diff>
--- a/Unit7_Logistic_Regression/Logistic_Regression.docx
+++ b/Unit7_Logistic_Regression/Logistic_Regression.docx
@@ -1178,10 +1178,810 @@
         </w:drawing>
       </w:r>
     </w:p>
+    <w:p/>
     <w:p>
+      <w:pPr>
+        <w:spacing w:before="100" w:beforeAutospacing="1" w:after="100" w:afterAutospacing="1" w:line="240" w:lineRule="auto"/>
+        <w:outlineLvl w:val="0"/>
+        <w:rPr>
+          <w:rFonts w:ascii="Times New Roman" w:eastAsia="Times New Roman" w:hAnsi="Times New Roman" w:cs="Times New Roman"/>
+          <w:b/>
+          <w:bCs/>
+          <w:kern w:val="36"/>
+          <w:sz w:val="48"/>
+          <w:szCs w:val="48"/>
+        </w:rPr>
+      </w:pPr>
+      <w:r>
+        <w:rPr>
+          <w:rFonts w:ascii="Times New Roman" w:eastAsia="Times New Roman" w:hAnsi="Times New Roman" w:cs="Times New Roman"/>
+          <w:b/>
+          <w:bCs/>
+          <w:kern w:val="36"/>
+          <w:sz w:val="48"/>
+          <w:szCs w:val="48"/>
+        </w:rPr>
+        <w:t>Linear Regression Approach</w:t>
+      </w:r>
+    </w:p>
+    <w:p>
+      <w:pPr>
+        <w:spacing w:before="100" w:beforeAutospacing="1" w:after="100" w:afterAutospacing="1" w:line="240" w:lineRule="auto"/>
+        <w:rPr>
+          <w:rFonts w:ascii="Times New Roman" w:eastAsia="Times New Roman" w:hAnsi="Times New Roman" w:cs="Times New Roman"/>
+          <w:sz w:val="24"/>
+          <w:szCs w:val="24"/>
+        </w:rPr>
+      </w:pPr>
+      <w:r>
+        <w:rPr>
+          <w:rFonts w:ascii="Times New Roman" w:eastAsia="Times New Roman" w:hAnsi="Times New Roman" w:cs="Times New Roman"/>
+          <w:sz w:val="24"/>
+          <w:szCs w:val="24"/>
+        </w:rPr>
+        <w:t xml:space="preserve">With the data from </w:t>
+      </w:r>
+      <w:proofErr w:type="spellStart"/>
+      <w:r>
+        <w:rPr>
+          <w:rFonts w:ascii="Times New Roman" w:eastAsia="Times New Roman" w:hAnsi="Times New Roman" w:cs="Times New Roman"/>
+          <w:sz w:val="24"/>
+          <w:szCs w:val="24"/>
+        </w:rPr>
+        <w:t>Codecademy</w:t>
+      </w:r>
+      <w:proofErr w:type="spellEnd"/>
+      <w:r>
+        <w:rPr>
+          <w:rFonts w:ascii="Times New Roman" w:eastAsia="Times New Roman" w:hAnsi="Times New Roman" w:cs="Times New Roman"/>
+          <w:sz w:val="24"/>
+          <w:szCs w:val="24"/>
+        </w:rPr>
+        <w:t xml:space="preserve"> University, we want to predict whether each student will pass their final exam. And the first step to making that prediction is to predict the probability of each student passing. Why not use a </w:t>
+      </w:r>
+      <w:r>
+        <w:rPr>
+          <w:rFonts w:ascii="Times New Roman" w:eastAsia="Times New Roman" w:hAnsi="Times New Roman" w:cs="Times New Roman"/>
+          <w:b/>
+          <w:bCs/>
+          <w:sz w:val="24"/>
+          <w:szCs w:val="24"/>
+        </w:rPr>
+        <w:t>Linear Regression</w:t>
+      </w:r>
+      <w:r>
+        <w:rPr>
+          <w:rFonts w:ascii="Times New Roman" w:eastAsia="Times New Roman" w:hAnsi="Times New Roman" w:cs="Times New Roman"/>
+          <w:sz w:val="24"/>
+          <w:szCs w:val="24"/>
+        </w:rPr>
+        <w:t xml:space="preserve"> model for the prediction, you might ask? Let's give it a try.</w:t>
+      </w:r>
+    </w:p>
+    <w:p>
+      <w:pPr>
+        <w:spacing w:before="100" w:beforeAutospacing="1" w:after="100" w:afterAutospacing="1" w:line="240" w:lineRule="auto"/>
+        <w:rPr>
+          <w:rFonts w:ascii="Times New Roman" w:eastAsia="Times New Roman" w:hAnsi="Times New Roman" w:cs="Times New Roman"/>
+          <w:sz w:val="24"/>
+          <w:szCs w:val="24"/>
+        </w:rPr>
+      </w:pPr>
+      <w:r>
+        <w:rPr>
+          <w:rFonts w:ascii="Times New Roman" w:eastAsia="Times New Roman" w:hAnsi="Times New Roman" w:cs="Times New Roman"/>
+          <w:sz w:val="24"/>
+          <w:szCs w:val="24"/>
+        </w:rPr>
+        <w:t>Recall that in Linear Regression, we fit a regression line of the following form to the data:</w:t>
+      </w:r>
+    </w:p>
+    <w:p>
+      <w:pPr>
+        <w:tabs>
+          <w:tab w:val="left" w:pos="916"/>
+          <w:tab w:val="left" w:pos="1832"/>
+          <w:tab w:val="left" w:pos="2748"/>
+          <w:tab w:val="left" w:pos="3664"/>
+          <w:tab w:val="left" w:pos="4580"/>
+          <w:tab w:val="left" w:pos="5496"/>
+          <w:tab w:val="left" w:pos="6412"/>
+          <w:tab w:val="left" w:pos="7328"/>
+          <w:tab w:val="left" w:pos="8244"/>
+          <w:tab w:val="left" w:pos="9160"/>
+          <w:tab w:val="left" w:pos="10076"/>
+          <w:tab w:val="left" w:pos="10992"/>
+          <w:tab w:val="left" w:pos="11908"/>
+          <w:tab w:val="left" w:pos="12824"/>
+          <w:tab w:val="left" w:pos="13740"/>
+          <w:tab w:val="left" w:pos="14656"/>
+        </w:tabs>
+        <w:spacing w:after="0" w:line="240" w:lineRule="auto"/>
+        <w:rPr>
+          <w:rFonts w:ascii="Courier New" w:eastAsia="Times New Roman" w:hAnsi="Courier New" w:cs="Courier New"/>
+          <w:sz w:val="20"/>
+          <w:szCs w:val="20"/>
+        </w:rPr>
+      </w:pPr>
+      <w:r>
+        <w:rPr>
+          <w:rFonts w:ascii="Courier New" w:eastAsia="Times New Roman" w:hAnsi="Courier New" w:cs="Courier New"/>
+          <w:sz w:val="20"/>
+          <w:szCs w:val="20"/>
+        </w:rPr>
+        <w:t>y=b0+b1x1+b2x2+</w:t>
+      </w:r>
+      <w:r>
+        <w:rPr>
+          <w:rFonts w:ascii="Cambria Math" w:eastAsia="Times New Roman" w:hAnsi="Cambria Math" w:cs="Cambria Math"/>
+          <w:sz w:val="20"/>
+          <w:szCs w:val="20"/>
+        </w:rPr>
+        <w:t>⋯</w:t>
+      </w:r>
+      <w:r>
+        <w:rPr>
+          <w:rFonts w:ascii="Courier New" w:eastAsia="Times New Roman" w:hAnsi="Courier New" w:cs="Courier New"/>
+          <w:sz w:val="20"/>
+          <w:szCs w:val="20"/>
+        </w:rPr>
+        <w:t>+</w:t>
+      </w:r>
+      <w:proofErr w:type="spellStart"/>
+      <w:r>
+        <w:rPr>
+          <w:rFonts w:ascii="Courier New" w:eastAsia="Times New Roman" w:hAnsi="Courier New" w:cs="Courier New"/>
+          <w:sz w:val="20"/>
+          <w:szCs w:val="20"/>
+        </w:rPr>
+        <w:t>bnxn</w:t>
+      </w:r>
+      <w:proofErr w:type="spellEnd"/>
+    </w:p>
+    <w:p>
+      <w:pPr>
+        <w:tabs>
+          <w:tab w:val="left" w:pos="916"/>
+          <w:tab w:val="left" w:pos="1832"/>
+          <w:tab w:val="left" w:pos="2748"/>
+          <w:tab w:val="left" w:pos="3664"/>
+          <w:tab w:val="left" w:pos="4580"/>
+          <w:tab w:val="left" w:pos="5496"/>
+          <w:tab w:val="left" w:pos="6412"/>
+          <w:tab w:val="left" w:pos="7328"/>
+          <w:tab w:val="left" w:pos="8244"/>
+          <w:tab w:val="left" w:pos="9160"/>
+          <w:tab w:val="left" w:pos="10076"/>
+          <w:tab w:val="left" w:pos="10992"/>
+          <w:tab w:val="left" w:pos="11908"/>
+          <w:tab w:val="left" w:pos="12824"/>
+          <w:tab w:val="left" w:pos="13740"/>
+          <w:tab w:val="left" w:pos="14656"/>
+        </w:tabs>
+        <w:spacing w:after="0" w:line="240" w:lineRule="auto"/>
+        <w:rPr>
+          <w:rFonts w:ascii="Courier New" w:eastAsia="Times New Roman" w:hAnsi="Courier New" w:cs="Courier New"/>
+          <w:sz w:val="20"/>
+          <w:szCs w:val="20"/>
+        </w:rPr>
+      </w:pPr>
+    </w:p>
+    <w:p>
+      <w:pPr>
+        <w:spacing w:before="100" w:beforeAutospacing="1" w:after="100" w:afterAutospacing="1" w:line="240" w:lineRule="auto"/>
+        <w:rPr>
+          <w:rFonts w:ascii="Times New Roman" w:eastAsia="Times New Roman" w:hAnsi="Times New Roman" w:cs="Times New Roman"/>
+          <w:sz w:val="24"/>
+          <w:szCs w:val="24"/>
+        </w:rPr>
+      </w:pPr>
+      <w:r>
+        <w:rPr>
+          <w:rFonts w:ascii="Times New Roman" w:eastAsia="Times New Roman" w:hAnsi="Times New Roman" w:cs="Times New Roman"/>
+          <w:sz w:val="24"/>
+          <w:szCs w:val="24"/>
+        </w:rPr>
+        <w:lastRenderedPageBreak/>
+        <w:t>where</w:t>
+      </w:r>
+    </w:p>
+    <w:p>
+      <w:pPr>
+        <w:numPr>
+          <w:ilvl w:val="0"/>
+          <w:numId w:val="2"/>
+        </w:numPr>
+        <w:spacing w:before="100" w:beforeAutospacing="1" w:after="100" w:afterAutospacing="1" w:line="240" w:lineRule="auto"/>
+        <w:rPr>
+          <w:rFonts w:ascii="Times New Roman" w:eastAsia="Times New Roman" w:hAnsi="Times New Roman" w:cs="Times New Roman"/>
+          <w:sz w:val="24"/>
+          <w:szCs w:val="24"/>
+        </w:rPr>
+      </w:pPr>
+      <w:r>
+        <w:rPr>
+          <w:rFonts w:ascii="Courier New" w:eastAsia="Times New Roman" w:hAnsi="Courier New" w:cs="Courier New"/>
+          <w:sz w:val="20"/>
+          <w:szCs w:val="20"/>
+        </w:rPr>
+        <w:t>y</w:t>
+      </w:r>
+      <w:r>
+        <w:rPr>
+          <w:rFonts w:ascii="Times New Roman" w:eastAsia="Times New Roman" w:hAnsi="Times New Roman" w:cs="Times New Roman"/>
+          <w:sz w:val="24"/>
+          <w:szCs w:val="24"/>
+        </w:rPr>
+        <w:t xml:space="preserve"> is the value we are trying to predict</w:t>
+      </w:r>
+    </w:p>
+    <w:p>
+      <w:pPr>
+        <w:numPr>
+          <w:ilvl w:val="0"/>
+          <w:numId w:val="2"/>
+        </w:numPr>
+        <w:spacing w:before="100" w:beforeAutospacing="1" w:after="100" w:afterAutospacing="1" w:line="240" w:lineRule="auto"/>
+        <w:rPr>
+          <w:rFonts w:ascii="Times New Roman" w:eastAsia="Times New Roman" w:hAnsi="Times New Roman" w:cs="Times New Roman"/>
+          <w:sz w:val="24"/>
+          <w:szCs w:val="24"/>
+        </w:rPr>
+      </w:pPr>
+      <w:r>
+        <w:rPr>
+          <w:rFonts w:ascii="Courier New" w:eastAsia="Times New Roman" w:hAnsi="Courier New" w:cs="Courier New"/>
+          <w:sz w:val="20"/>
+          <w:szCs w:val="20"/>
+        </w:rPr>
+        <w:t>b_0</w:t>
+      </w:r>
+      <w:r>
+        <w:rPr>
+          <w:rFonts w:ascii="Times New Roman" w:eastAsia="Times New Roman" w:hAnsi="Times New Roman" w:cs="Times New Roman"/>
+          <w:sz w:val="24"/>
+          <w:szCs w:val="24"/>
+        </w:rPr>
+        <w:t xml:space="preserve"> is the intercept of the regression line</w:t>
+      </w:r>
+    </w:p>
+    <w:p>
+      <w:pPr>
+        <w:numPr>
+          <w:ilvl w:val="0"/>
+          <w:numId w:val="2"/>
+        </w:numPr>
+        <w:spacing w:before="100" w:beforeAutospacing="1" w:after="100" w:afterAutospacing="1" w:line="240" w:lineRule="auto"/>
+        <w:rPr>
+          <w:rFonts w:ascii="Times New Roman" w:eastAsia="Times New Roman" w:hAnsi="Times New Roman" w:cs="Times New Roman"/>
+          <w:sz w:val="24"/>
+          <w:szCs w:val="24"/>
+        </w:rPr>
+      </w:pPr>
+      <w:r>
+        <w:rPr>
+          <w:rFonts w:ascii="Courier New" w:eastAsia="Times New Roman" w:hAnsi="Courier New" w:cs="Courier New"/>
+          <w:sz w:val="20"/>
+          <w:szCs w:val="20"/>
+        </w:rPr>
+        <w:t>b_1</w:t>
+      </w:r>
+      <w:r>
+        <w:rPr>
+          <w:rFonts w:ascii="Times New Roman" w:eastAsia="Times New Roman" w:hAnsi="Times New Roman" w:cs="Times New Roman"/>
+          <w:sz w:val="24"/>
+          <w:szCs w:val="24"/>
+        </w:rPr>
+        <w:t xml:space="preserve">, </w:t>
+      </w:r>
+      <w:r>
+        <w:rPr>
+          <w:rFonts w:ascii="Courier New" w:eastAsia="Times New Roman" w:hAnsi="Courier New" w:cs="Courier New"/>
+          <w:sz w:val="20"/>
+          <w:szCs w:val="20"/>
+        </w:rPr>
+        <w:t>b_2</w:t>
+      </w:r>
+      <w:r>
+        <w:rPr>
+          <w:rFonts w:ascii="Times New Roman" w:eastAsia="Times New Roman" w:hAnsi="Times New Roman" w:cs="Times New Roman"/>
+          <w:sz w:val="24"/>
+          <w:szCs w:val="24"/>
+        </w:rPr>
+        <w:t xml:space="preserve">, … </w:t>
+      </w:r>
+      <w:proofErr w:type="spellStart"/>
+      <w:r>
+        <w:rPr>
+          <w:rFonts w:ascii="Courier New" w:eastAsia="Times New Roman" w:hAnsi="Courier New" w:cs="Courier New"/>
+          <w:sz w:val="20"/>
+          <w:szCs w:val="20"/>
+        </w:rPr>
+        <w:t>b_n</w:t>
+      </w:r>
+      <w:proofErr w:type="spellEnd"/>
+      <w:r>
+        <w:rPr>
+          <w:rFonts w:ascii="Times New Roman" w:eastAsia="Times New Roman" w:hAnsi="Times New Roman" w:cs="Times New Roman"/>
+          <w:sz w:val="24"/>
+          <w:szCs w:val="24"/>
+        </w:rPr>
+        <w:t xml:space="preserve"> are the coefficients of the features </w:t>
+      </w:r>
+      <w:r>
+        <w:rPr>
+          <w:rFonts w:ascii="Courier New" w:eastAsia="Times New Roman" w:hAnsi="Courier New" w:cs="Courier New"/>
+          <w:sz w:val="20"/>
+          <w:szCs w:val="20"/>
+        </w:rPr>
+        <w:t>x_1</w:t>
+      </w:r>
+      <w:r>
+        <w:rPr>
+          <w:rFonts w:ascii="Times New Roman" w:eastAsia="Times New Roman" w:hAnsi="Times New Roman" w:cs="Times New Roman"/>
+          <w:sz w:val="24"/>
+          <w:szCs w:val="24"/>
+        </w:rPr>
+        <w:t xml:space="preserve">, </w:t>
+      </w:r>
+      <w:r>
+        <w:rPr>
+          <w:rFonts w:ascii="Courier New" w:eastAsia="Times New Roman" w:hAnsi="Courier New" w:cs="Courier New"/>
+          <w:sz w:val="20"/>
+          <w:szCs w:val="20"/>
+        </w:rPr>
+        <w:t>x_2</w:t>
+      </w:r>
+      <w:r>
+        <w:rPr>
+          <w:rFonts w:ascii="Times New Roman" w:eastAsia="Times New Roman" w:hAnsi="Times New Roman" w:cs="Times New Roman"/>
+          <w:sz w:val="24"/>
+          <w:szCs w:val="24"/>
+        </w:rPr>
+        <w:t xml:space="preserve">, … </w:t>
+      </w:r>
+      <w:proofErr w:type="spellStart"/>
+      <w:r>
+        <w:rPr>
+          <w:rFonts w:ascii="Courier New" w:eastAsia="Times New Roman" w:hAnsi="Courier New" w:cs="Courier New"/>
+          <w:sz w:val="20"/>
+          <w:szCs w:val="20"/>
+        </w:rPr>
+        <w:t>x_n</w:t>
+      </w:r>
+      <w:proofErr w:type="spellEnd"/>
+      <w:r>
+        <w:rPr>
+          <w:rFonts w:ascii="Times New Roman" w:eastAsia="Times New Roman" w:hAnsi="Times New Roman" w:cs="Times New Roman"/>
+          <w:sz w:val="24"/>
+          <w:szCs w:val="24"/>
+        </w:rPr>
+        <w:t xml:space="preserve"> of the regression line</w:t>
+      </w:r>
+    </w:p>
+    <w:p>
+      <w:pPr>
+        <w:spacing w:before="100" w:beforeAutospacing="1" w:after="100" w:afterAutospacing="1" w:line="240" w:lineRule="auto"/>
+        <w:rPr>
+          <w:rFonts w:ascii="Times New Roman" w:eastAsia="Times New Roman" w:hAnsi="Times New Roman" w:cs="Times New Roman"/>
+          <w:sz w:val="24"/>
+          <w:szCs w:val="24"/>
+        </w:rPr>
+      </w:pPr>
+      <w:r>
+        <w:rPr>
+          <w:rFonts w:ascii="Times New Roman" w:eastAsia="Times New Roman" w:hAnsi="Times New Roman" w:cs="Times New Roman"/>
+          <w:sz w:val="24"/>
+          <w:szCs w:val="24"/>
+        </w:rPr>
+        <w:t xml:space="preserve">For our data points </w:t>
+      </w:r>
+      <w:r>
+        <w:rPr>
+          <w:rFonts w:ascii="Courier New" w:eastAsia="Times New Roman" w:hAnsi="Courier New" w:cs="Courier New"/>
+          <w:sz w:val="20"/>
+          <w:szCs w:val="20"/>
+        </w:rPr>
+        <w:t>y</w:t>
+      </w:r>
+      <w:r>
+        <w:rPr>
+          <w:rFonts w:ascii="Times New Roman" w:eastAsia="Times New Roman" w:hAnsi="Times New Roman" w:cs="Times New Roman"/>
+          <w:sz w:val="24"/>
+          <w:szCs w:val="24"/>
+        </w:rPr>
+        <w:t xml:space="preserve"> is either </w:t>
+      </w:r>
+      <w:r>
+        <w:rPr>
+          <w:rFonts w:ascii="Courier New" w:eastAsia="Times New Roman" w:hAnsi="Courier New" w:cs="Courier New"/>
+          <w:sz w:val="20"/>
+          <w:szCs w:val="20"/>
+        </w:rPr>
+        <w:t>1</w:t>
+      </w:r>
+      <w:r>
+        <w:rPr>
+          <w:rFonts w:ascii="Times New Roman" w:eastAsia="Times New Roman" w:hAnsi="Times New Roman" w:cs="Times New Roman"/>
+          <w:sz w:val="24"/>
+          <w:szCs w:val="24"/>
+        </w:rPr>
+        <w:t xml:space="preserve"> (passing), or </w:t>
+      </w:r>
+      <w:r>
+        <w:rPr>
+          <w:rFonts w:ascii="Courier New" w:eastAsia="Times New Roman" w:hAnsi="Courier New" w:cs="Courier New"/>
+          <w:sz w:val="20"/>
+          <w:szCs w:val="20"/>
+        </w:rPr>
+        <w:t>0</w:t>
+      </w:r>
+      <w:r>
+        <w:rPr>
+          <w:rFonts w:ascii="Times New Roman" w:eastAsia="Times New Roman" w:hAnsi="Times New Roman" w:cs="Times New Roman"/>
+          <w:sz w:val="24"/>
+          <w:szCs w:val="24"/>
+        </w:rPr>
+        <w:t xml:space="preserve"> (failing), and we have one feature, </w:t>
+      </w:r>
+      <w:proofErr w:type="spellStart"/>
+      <w:r>
+        <w:rPr>
+          <w:rFonts w:ascii="Courier New" w:eastAsia="Times New Roman" w:hAnsi="Courier New" w:cs="Courier New"/>
+          <w:sz w:val="20"/>
+          <w:szCs w:val="20"/>
+        </w:rPr>
+        <w:t>num_hours_studied</w:t>
+      </w:r>
+      <w:proofErr w:type="spellEnd"/>
+      <w:r>
+        <w:rPr>
+          <w:rFonts w:ascii="Times New Roman" w:eastAsia="Times New Roman" w:hAnsi="Times New Roman" w:cs="Times New Roman"/>
+          <w:sz w:val="24"/>
+          <w:szCs w:val="24"/>
+        </w:rPr>
+        <w:t>. Below we fit a Linear Regression model to our data and plotted the results, with the line of best fit in red.</w:t>
+      </w:r>
+    </w:p>
+    <w:p>
+      <w:pPr>
+        <w:spacing w:before="100" w:beforeAutospacing="1" w:after="100" w:afterAutospacing="1" w:line="240" w:lineRule="auto"/>
+        <w:rPr>
+          <w:rFonts w:ascii="Times New Roman" w:eastAsia="Times New Roman" w:hAnsi="Times New Roman" w:cs="Times New Roman"/>
+          <w:sz w:val="24"/>
+          <w:szCs w:val="24"/>
+        </w:rPr>
+      </w:pPr>
+      <w:r>
+        <w:rPr>
+          <w:rFonts w:ascii="Times New Roman" w:eastAsia="Times New Roman" w:hAnsi="Times New Roman" w:cs="Times New Roman"/>
+          <w:noProof/>
+          <w:sz w:val="24"/>
+          <w:szCs w:val="24"/>
+        </w:rPr>
+        <w:drawing>
+          <wp:inline distT="0" distB="0" distL="0" distR="0" wp14:anchorId="15F464B1" wp14:editId="475D3B1E">
+            <wp:extent cx="5943600" cy="2729230"/>
+            <wp:effectExtent l="0" t="0" r="0" b="0"/>
+            <wp:docPr id="2" name="Picture 2" descr="https://s3.amazonaws.com/codecademy-content/programs/data-science-path/logistic-regression/linear_regression.png"/>
+            <wp:cNvGraphicFramePr>
+              <a:graphicFrameLocks xmlns:a="http://schemas.openxmlformats.org/drawingml/2006/main" noChangeAspect="1"/>
+            </wp:cNvGraphicFramePr>
+            <a:graphic xmlns:a="http://schemas.openxmlformats.org/drawingml/2006/main">
+              <a:graphicData uri="http://schemas.openxmlformats.org/drawingml/2006/picture">
+                <pic:pic xmlns:pic="http://schemas.openxmlformats.org/drawingml/2006/picture">
+                  <pic:nvPicPr>
+                    <pic:cNvPr id="0" name="Picture 1" descr="https://s3.amazonaws.com/codecademy-content/programs/data-science-path/logistic-regression/linear_regression.png"/>
+                    <pic:cNvPicPr>
+                      <a:picLocks noChangeAspect="1" noChangeArrowheads="1"/>
+                    </pic:cNvPicPr>
+                  </pic:nvPicPr>
+                  <pic:blipFill>
+                    <a:blip r:embed="rId7">
+                      <a:extLst>
+                        <a:ext uri="{28A0092B-C50C-407E-A947-70E740481C1C}">
+                          <a14:useLocalDpi xmlns:a14="http://schemas.microsoft.com/office/drawing/2010/main" val="0"/>
+                        </a:ext>
+                      </a:extLst>
+                    </a:blip>
+                    <a:srcRect/>
+                    <a:stretch>
+                      <a:fillRect/>
+                    </a:stretch>
+                  </pic:blipFill>
+                  <pic:spPr bwMode="auto">
+                    <a:xfrm>
+                      <a:off x="0" y="0"/>
+                      <a:ext cx="5943600" cy="2729230"/>
+                    </a:xfrm>
+                    <a:prstGeom prst="rect">
+                      <a:avLst/>
+                    </a:prstGeom>
+                    <a:noFill/>
+                    <a:ln>
+                      <a:noFill/>
+                    </a:ln>
+                  </pic:spPr>
+                </pic:pic>
+              </a:graphicData>
+            </a:graphic>
+          </wp:inline>
+        </w:drawing>
+      </w:r>
+    </w:p>
+    <w:p>
+      <w:pPr>
+        <w:spacing w:before="100" w:beforeAutospacing="1" w:after="100" w:afterAutospacing="1" w:line="240" w:lineRule="auto"/>
+        <w:rPr>
+          <w:rFonts w:ascii="Times New Roman" w:eastAsia="Times New Roman" w:hAnsi="Times New Roman" w:cs="Times New Roman"/>
+          <w:sz w:val="24"/>
+          <w:szCs w:val="24"/>
+        </w:rPr>
+      </w:pPr>
+      <w:r>
+        <w:rPr>
+          <w:rFonts w:ascii="Times New Roman" w:eastAsia="Times New Roman" w:hAnsi="Times New Roman" w:cs="Times New Roman"/>
+          <w:sz w:val="24"/>
+          <w:szCs w:val="24"/>
+        </w:rPr>
+        <w:t xml:space="preserve">A problem quickly arises. For low values of </w:t>
+      </w:r>
+      <w:proofErr w:type="spellStart"/>
+      <w:r>
+        <w:rPr>
+          <w:rFonts w:ascii="Courier New" w:eastAsia="Times New Roman" w:hAnsi="Courier New" w:cs="Courier New"/>
+          <w:sz w:val="20"/>
+          <w:szCs w:val="20"/>
+        </w:rPr>
+        <w:t>num_hours_studied</w:t>
+      </w:r>
+      <w:proofErr w:type="spellEnd"/>
+      <w:r>
+        <w:rPr>
+          <w:rFonts w:ascii="Times New Roman" w:eastAsia="Times New Roman" w:hAnsi="Times New Roman" w:cs="Times New Roman"/>
+          <w:sz w:val="24"/>
+          <w:szCs w:val="24"/>
+        </w:rPr>
+        <w:t xml:space="preserve"> the regression line predicts negative probabilities of passing, and for high values of </w:t>
+      </w:r>
+      <w:proofErr w:type="spellStart"/>
+      <w:r>
+        <w:rPr>
+          <w:rFonts w:ascii="Courier New" w:eastAsia="Times New Roman" w:hAnsi="Courier New" w:cs="Courier New"/>
+          <w:sz w:val="20"/>
+          <w:szCs w:val="20"/>
+        </w:rPr>
+        <w:t>num_hours_studied</w:t>
+      </w:r>
+      <w:proofErr w:type="spellEnd"/>
+      <w:r>
+        <w:rPr>
+          <w:rFonts w:ascii="Times New Roman" w:eastAsia="Times New Roman" w:hAnsi="Times New Roman" w:cs="Times New Roman"/>
+          <w:sz w:val="24"/>
+          <w:szCs w:val="24"/>
+        </w:rPr>
+        <w:t xml:space="preserve"> the regression line predicts probabilities of passing greater than </w:t>
+      </w:r>
+      <w:r>
+        <w:rPr>
+          <w:rFonts w:ascii="Courier New" w:eastAsia="Times New Roman" w:hAnsi="Courier New" w:cs="Courier New"/>
+          <w:sz w:val="20"/>
+          <w:szCs w:val="20"/>
+        </w:rPr>
+        <w:t>1</w:t>
+      </w:r>
+      <w:r>
+        <w:rPr>
+          <w:rFonts w:ascii="Times New Roman" w:eastAsia="Times New Roman" w:hAnsi="Times New Roman" w:cs="Times New Roman"/>
+          <w:sz w:val="24"/>
+          <w:szCs w:val="24"/>
+        </w:rPr>
+        <w:t>. These probabilities are meaningless! We get these meaningless probabilities since the output of a Linear Regression model ranges from -∞ to +∞.</w:t>
+      </w:r>
+    </w:p>
+    <w:p>
+      <w:pPr>
+        <w:spacing w:after="0" w:line="240" w:lineRule="auto"/>
+        <w:rPr>
+          <w:rFonts w:ascii="Times New Roman" w:eastAsia="Times New Roman" w:hAnsi="Times New Roman" w:cs="Times New Roman"/>
+          <w:sz w:val="24"/>
+          <w:szCs w:val="24"/>
+        </w:rPr>
+      </w:pPr>
+      <w:r>
+        <w:rPr>
+          <w:rFonts w:ascii="Times New Roman" w:eastAsia="Times New Roman" w:hAnsi="Times New Roman" w:cs="Times New Roman"/>
+          <w:sz w:val="24"/>
+          <w:szCs w:val="24"/>
+        </w:rPr>
+        <w:t>Instructions</w:t>
+      </w:r>
+    </w:p>
+    <w:p>
+      <w:pPr>
+        <w:spacing w:after="0" w:line="240" w:lineRule="auto"/>
+        <w:rPr>
+          <w:rFonts w:ascii="Times New Roman" w:eastAsia="Times New Roman" w:hAnsi="Times New Roman" w:cs="Times New Roman"/>
+          <w:sz w:val="24"/>
+          <w:szCs w:val="24"/>
+        </w:rPr>
+      </w:pPr>
+      <w:r>
+        <w:rPr>
+          <w:rFonts w:ascii="Times New Roman" w:eastAsia="Times New Roman" w:hAnsi="Times New Roman" w:cs="Times New Roman"/>
+          <w:b/>
+          <w:bCs/>
+          <w:sz w:val="24"/>
+          <w:szCs w:val="24"/>
+        </w:rPr>
+        <w:t>1.</w:t>
+      </w:r>
+    </w:p>
+    <w:p>
+      <w:pPr>
+        <w:spacing w:before="100" w:beforeAutospacing="1" w:after="100" w:afterAutospacing="1" w:line="240" w:lineRule="auto"/>
+        <w:rPr>
+          <w:rFonts w:ascii="Times New Roman" w:eastAsia="Times New Roman" w:hAnsi="Times New Roman" w:cs="Times New Roman"/>
+          <w:sz w:val="24"/>
+          <w:szCs w:val="24"/>
+        </w:rPr>
+      </w:pPr>
+      <w:r>
+        <w:rPr>
+          <w:rFonts w:ascii="Times New Roman" w:eastAsia="Times New Roman" w:hAnsi="Times New Roman" w:cs="Times New Roman"/>
+          <w:sz w:val="24"/>
+          <w:szCs w:val="24"/>
+        </w:rPr>
+        <w:t xml:space="preserve">Provided to you is the code to train a linear regression model on the </w:t>
+      </w:r>
+      <w:proofErr w:type="spellStart"/>
+      <w:r>
+        <w:rPr>
+          <w:rFonts w:ascii="Times New Roman" w:eastAsia="Times New Roman" w:hAnsi="Times New Roman" w:cs="Times New Roman"/>
+          <w:sz w:val="24"/>
+          <w:szCs w:val="24"/>
+        </w:rPr>
+        <w:t>Codecademy</w:t>
+      </w:r>
+      <w:proofErr w:type="spellEnd"/>
+      <w:r>
+        <w:rPr>
+          <w:rFonts w:ascii="Times New Roman" w:eastAsia="Times New Roman" w:hAnsi="Times New Roman" w:cs="Times New Roman"/>
+          <w:sz w:val="24"/>
+          <w:szCs w:val="24"/>
+        </w:rPr>
+        <w:t xml:space="preserve"> University data and plot the regression line. Run the code and observe the plot. Expand the plot to </w:t>
+      </w:r>
+      <w:proofErr w:type="spellStart"/>
+      <w:r>
+        <w:rPr>
+          <w:rFonts w:ascii="Times New Roman" w:eastAsia="Times New Roman" w:hAnsi="Times New Roman" w:cs="Times New Roman"/>
+          <w:sz w:val="24"/>
+          <w:szCs w:val="24"/>
+        </w:rPr>
+        <w:t>fullscreen</w:t>
+      </w:r>
+      <w:proofErr w:type="spellEnd"/>
+      <w:r>
+        <w:rPr>
+          <w:rFonts w:ascii="Times New Roman" w:eastAsia="Times New Roman" w:hAnsi="Times New Roman" w:cs="Times New Roman"/>
+          <w:sz w:val="24"/>
+          <w:szCs w:val="24"/>
+        </w:rPr>
+        <w:t xml:space="preserve"> for a larger view.</w:t>
+      </w:r>
+    </w:p>
+    <w:p>
+      <w:pPr>
+        <w:spacing w:before="100" w:beforeAutospacing="1" w:after="100" w:afterAutospacing="1" w:line="240" w:lineRule="auto"/>
+        <w:rPr>
+          <w:rFonts w:ascii="Times New Roman" w:eastAsia="Times New Roman" w:hAnsi="Times New Roman" w:cs="Times New Roman"/>
+          <w:sz w:val="24"/>
+          <w:szCs w:val="24"/>
+        </w:rPr>
+      </w:pPr>
+      <w:r>
+        <w:rPr>
+          <w:rFonts w:ascii="Times New Roman" w:eastAsia="Times New Roman" w:hAnsi="Times New Roman" w:cs="Times New Roman"/>
+          <w:sz w:val="24"/>
+          <w:szCs w:val="24"/>
+        </w:rPr>
+        <w:t xml:space="preserve">Using the regression line, estimate the probability of passing for a student who studies </w:t>
+      </w:r>
+      <w:r>
+        <w:rPr>
+          <w:rFonts w:ascii="Courier New" w:eastAsia="Times New Roman" w:hAnsi="Courier New" w:cs="Courier New"/>
+          <w:sz w:val="20"/>
+          <w:szCs w:val="20"/>
+        </w:rPr>
+        <w:t>1</w:t>
+      </w:r>
+      <w:r>
+        <w:rPr>
+          <w:rFonts w:ascii="Times New Roman" w:eastAsia="Times New Roman" w:hAnsi="Times New Roman" w:cs="Times New Roman"/>
+          <w:sz w:val="24"/>
+          <w:szCs w:val="24"/>
+        </w:rPr>
+        <w:t xml:space="preserve"> hour and for a student who studies </w:t>
+      </w:r>
+      <w:r>
+        <w:rPr>
+          <w:rFonts w:ascii="Courier New" w:eastAsia="Times New Roman" w:hAnsi="Courier New" w:cs="Courier New"/>
+          <w:sz w:val="20"/>
+          <w:szCs w:val="20"/>
+        </w:rPr>
+        <w:t>19</w:t>
+      </w:r>
+      <w:r>
+        <w:rPr>
+          <w:rFonts w:ascii="Times New Roman" w:eastAsia="Times New Roman" w:hAnsi="Times New Roman" w:cs="Times New Roman"/>
+          <w:sz w:val="24"/>
+          <w:szCs w:val="24"/>
+        </w:rPr>
+        <w:t xml:space="preserve"> hours. Save the results to </w:t>
+      </w:r>
+      <w:r>
+        <w:rPr>
+          <w:rFonts w:ascii="Courier New" w:eastAsia="Times New Roman" w:hAnsi="Courier New" w:cs="Courier New"/>
+          <w:sz w:val="20"/>
+          <w:szCs w:val="20"/>
+        </w:rPr>
+        <w:t>slacker</w:t>
+      </w:r>
+      <w:r>
+        <w:rPr>
+          <w:rFonts w:ascii="Times New Roman" w:eastAsia="Times New Roman" w:hAnsi="Times New Roman" w:cs="Times New Roman"/>
+          <w:sz w:val="24"/>
+          <w:szCs w:val="24"/>
+        </w:rPr>
+        <w:t xml:space="preserve"> and </w:t>
+      </w:r>
+      <w:r>
+        <w:rPr>
+          <w:rFonts w:ascii="Courier New" w:eastAsia="Times New Roman" w:hAnsi="Courier New" w:cs="Courier New"/>
+          <w:sz w:val="20"/>
+          <w:szCs w:val="20"/>
+        </w:rPr>
+        <w:t>studious</w:t>
+      </w:r>
+      <w:r>
+        <w:rPr>
+          <w:rFonts w:ascii="Times New Roman" w:eastAsia="Times New Roman" w:hAnsi="Times New Roman" w:cs="Times New Roman"/>
+          <w:sz w:val="24"/>
+          <w:szCs w:val="24"/>
+        </w:rPr>
+        <w:t>, respectively.</w:t>
+      </w:r>
+    </w:p>
+    <w:p>
+      <w:pPr>
+        <w:spacing w:before="100" w:beforeAutospacing="1" w:after="100" w:afterAutospacing="1" w:line="240" w:lineRule="auto"/>
+        <w:rPr>
+          <w:rFonts w:ascii="Times New Roman" w:eastAsia="Times New Roman" w:hAnsi="Times New Roman" w:cs="Times New Roman"/>
+          <w:sz w:val="24"/>
+          <w:szCs w:val="24"/>
+        </w:rPr>
+      </w:pPr>
+      <w:r>
+        <w:rPr>
+          <w:rFonts w:ascii="Times New Roman" w:eastAsia="Times New Roman" w:hAnsi="Times New Roman" w:cs="Times New Roman"/>
+          <w:sz w:val="24"/>
+          <w:szCs w:val="24"/>
+        </w:rPr>
+        <w:t>What is w</w:t>
+      </w:r>
       <w:bookmarkStart w:id="0" w:name="_GoBack"/>
       <w:bookmarkEnd w:id="0"/>
+      <w:r>
+        <w:rPr>
+          <w:rFonts w:ascii="Times New Roman" w:eastAsia="Times New Roman" w:hAnsi="Times New Roman" w:cs="Times New Roman"/>
+          <w:sz w:val="24"/>
+          <w:szCs w:val="24"/>
+        </w:rPr>
+        <w:t>rong with using a Linear Regression model to predict these probabilities?</w:t>
+      </w:r>
     </w:p>
+    <w:p/>
     <w:sectPr>
       <w:pgSz w:w="12240" w:h="15840"/>
       <w:pgMar w:top="1440" w:right="1440" w:bottom="1440" w:left="1440" w:header="720" w:footer="720" w:gutter="0"/>
@@ -1195,9 +1995,9 @@
 <file path=word/numbering.xml><?xml version="1.0" encoding="utf-8"?>
 <w:numbering xmlns:wpc="http://schemas.microsoft.com/office/word/2010/wordprocessingCanvas" xmlns:cx="http://schemas.microsoft.com/office/drawing/2014/chartex" xmlns:cx1="http://schemas.microsoft.com/office/drawing/2015/9/8/chartex" xmlns:cx2="http://schemas.microsoft.com/office/drawing/2015/10/21/chartex" xmlns:cx3="http://schemas.microsoft.com/office/drawing/2016/5/9/chartex" xmlns:cx4="http://schemas.microsoft.com/office/drawing/2016/5/10/chartex" xmlns:cx5="http://schemas.microsoft.com/office/drawing/2016/5/11/chartex" xmlns:cx6="http://schemas.microsoft.com/office/drawing/2016/5/12/chartex" xmlns:cx7="http://schemas.microsoft.com/office/drawing/2016/5/13/chartex" xmlns:cx8="http://schemas.microsoft.com/office/drawing/2016/5/14/chartex" xmlns:mc="http://schemas.openxmlformats.org/markup-compatibility/2006" xmlns:aink="http://schemas.microsoft.com/office/drawing/2016/ink" xmlns:am3d="http://schemas.microsoft.com/office/drawing/2017/model3d" xmlns:o="urn:schemas-microsoft-com:office:office" xmlns:r="http://schemas.openxmlformats.org/officeDocument/2006/relationships" xmlns:m="http://schemas.openxmlformats.org/officeDocument/2006/math" xmlns:v="urn:schemas-microsoft-com:vml" xmlns:wp14="http://schemas.microsoft.com/office/word/2010/wordprocessingDrawing" xmlns:wp="http://schemas.openxmlformats.org/drawingml/2006/wordprocessingDrawing" xmlns:w10="urn:schemas-microsoft-com:office:word" xmlns:w="http://schemas.openxmlformats.org/wordprocessingml/2006/main" xmlns:w14="http://schemas.microsoft.com/office/word/2010/wordml" xmlns:w15="http://schemas.microsoft.com/office/word/2012/wordml" xmlns:w16cid="http://schemas.microsoft.com/office/word/2016/wordml/cid" xmlns:w16se="http://schemas.microsoft.com/office/word/2015/wordml/symex" xmlns:wpg="http://schemas.microsoft.com/office/word/2010/wordprocessingGroup" xmlns:wpi="http://schemas.microsoft.com/office/word/2010/wordprocessingInk" xmlns:wne="http://schemas.microsoft.com/office/word/2006/wordml" xmlns:wps="http://schemas.microsoft.com/office/word/2010/wordprocessingShape" mc:Ignorable="w14 w15 w16se w16cid wp14">
   <w:abstractNum w:abstractNumId="0" w15:restartNumberingAfterBreak="0">
-    <w:nsid w:val="62714290"/>
+    <w:nsid w:val="419D5A7C"/>
     <w:multiLevelType w:val="multilevel"/>
-    <w:tmpl w:val="A89E5488"/>
+    <w:tmpl w:val="1228F678"/>
     <w:lvl w:ilvl="0">
       <w:start w:val="1"/>
       <w:numFmt w:val="bullet"/>
@@ -1343,7 +2143,159 @@
       </w:rPr>
     </w:lvl>
   </w:abstractNum>
+  <w:abstractNum w:abstractNumId="1" w15:restartNumberingAfterBreak="0">
+    <w:nsid w:val="62714290"/>
+    <w:multiLevelType w:val="multilevel"/>
+    <w:tmpl w:val="A89E5488"/>
+    <w:lvl w:ilvl="0">
+      <w:start w:val="1"/>
+      <w:numFmt w:val="bullet"/>
+      <w:lvlText w:val=""/>
+      <w:lvlJc w:val="left"/>
+      <w:pPr>
+        <w:tabs>
+          <w:tab w:val="num" w:pos="720"/>
+        </w:tabs>
+        <w:ind w:left="720" w:hanging="360"/>
+      </w:pPr>
+      <w:rPr>
+        <w:rFonts w:ascii="Symbol" w:hAnsi="Symbol" w:hint="default"/>
+        <w:sz w:val="20"/>
+      </w:rPr>
+    </w:lvl>
+    <w:lvl w:ilvl="1" w:tentative="1">
+      <w:start w:val="1"/>
+      <w:numFmt w:val="bullet"/>
+      <w:lvlText w:val="o"/>
+      <w:lvlJc w:val="left"/>
+      <w:pPr>
+        <w:tabs>
+          <w:tab w:val="num" w:pos="1440"/>
+        </w:tabs>
+        <w:ind w:left="1440" w:hanging="360"/>
+      </w:pPr>
+      <w:rPr>
+        <w:rFonts w:ascii="Courier New" w:hAnsi="Courier New" w:hint="default"/>
+        <w:sz w:val="20"/>
+      </w:rPr>
+    </w:lvl>
+    <w:lvl w:ilvl="2" w:tentative="1">
+      <w:start w:val="1"/>
+      <w:numFmt w:val="bullet"/>
+      <w:lvlText w:val=""/>
+      <w:lvlJc w:val="left"/>
+      <w:pPr>
+        <w:tabs>
+          <w:tab w:val="num" w:pos="2160"/>
+        </w:tabs>
+        <w:ind w:left="2160" w:hanging="360"/>
+      </w:pPr>
+      <w:rPr>
+        <w:rFonts w:ascii="Wingdings" w:hAnsi="Wingdings" w:hint="default"/>
+        <w:sz w:val="20"/>
+      </w:rPr>
+    </w:lvl>
+    <w:lvl w:ilvl="3" w:tentative="1">
+      <w:start w:val="1"/>
+      <w:numFmt w:val="bullet"/>
+      <w:lvlText w:val=""/>
+      <w:lvlJc w:val="left"/>
+      <w:pPr>
+        <w:tabs>
+          <w:tab w:val="num" w:pos="2880"/>
+        </w:tabs>
+        <w:ind w:left="2880" w:hanging="360"/>
+      </w:pPr>
+      <w:rPr>
+        <w:rFonts w:ascii="Wingdings" w:hAnsi="Wingdings" w:hint="default"/>
+        <w:sz w:val="20"/>
+      </w:rPr>
+    </w:lvl>
+    <w:lvl w:ilvl="4" w:tentative="1">
+      <w:start w:val="1"/>
+      <w:numFmt w:val="bullet"/>
+      <w:lvlText w:val=""/>
+      <w:lvlJc w:val="left"/>
+      <w:pPr>
+        <w:tabs>
+          <w:tab w:val="num" w:pos="3600"/>
+        </w:tabs>
+        <w:ind w:left="3600" w:hanging="360"/>
+      </w:pPr>
+      <w:rPr>
+        <w:rFonts w:ascii="Wingdings" w:hAnsi="Wingdings" w:hint="default"/>
+        <w:sz w:val="20"/>
+      </w:rPr>
+    </w:lvl>
+    <w:lvl w:ilvl="5" w:tentative="1">
+      <w:start w:val="1"/>
+      <w:numFmt w:val="bullet"/>
+      <w:lvlText w:val=""/>
+      <w:lvlJc w:val="left"/>
+      <w:pPr>
+        <w:tabs>
+          <w:tab w:val="num" w:pos="4320"/>
+        </w:tabs>
+        <w:ind w:left="4320" w:hanging="360"/>
+      </w:pPr>
+      <w:rPr>
+        <w:rFonts w:ascii="Wingdings" w:hAnsi="Wingdings" w:hint="default"/>
+        <w:sz w:val="20"/>
+      </w:rPr>
+    </w:lvl>
+    <w:lvl w:ilvl="6" w:tentative="1">
+      <w:start w:val="1"/>
+      <w:numFmt w:val="bullet"/>
+      <w:lvlText w:val=""/>
+      <w:lvlJc w:val="left"/>
+      <w:pPr>
+        <w:tabs>
+          <w:tab w:val="num" w:pos="5040"/>
+        </w:tabs>
+        <w:ind w:left="5040" w:hanging="360"/>
+      </w:pPr>
+      <w:rPr>
+        <w:rFonts w:ascii="Wingdings" w:hAnsi="Wingdings" w:hint="default"/>
+        <w:sz w:val="20"/>
+      </w:rPr>
+    </w:lvl>
+    <w:lvl w:ilvl="7" w:tentative="1">
+      <w:start w:val="1"/>
+      <w:numFmt w:val="bullet"/>
+      <w:lvlText w:val=""/>
+      <w:lvlJc w:val="left"/>
+      <w:pPr>
+        <w:tabs>
+          <w:tab w:val="num" w:pos="5760"/>
+        </w:tabs>
+        <w:ind w:left="5760" w:hanging="360"/>
+      </w:pPr>
+      <w:rPr>
+        <w:rFonts w:ascii="Wingdings" w:hAnsi="Wingdings" w:hint="default"/>
+        <w:sz w:val="20"/>
+      </w:rPr>
+    </w:lvl>
+    <w:lvl w:ilvl="8" w:tentative="1">
+      <w:start w:val="1"/>
+      <w:numFmt w:val="bullet"/>
+      <w:lvlText w:val=""/>
+      <w:lvlJc w:val="left"/>
+      <w:pPr>
+        <w:tabs>
+          <w:tab w:val="num" w:pos="6480"/>
+        </w:tabs>
+        <w:ind w:left="6480" w:hanging="360"/>
+      </w:pPr>
+      <w:rPr>
+        <w:rFonts w:ascii="Wingdings" w:hAnsi="Wingdings" w:hint="default"/>
+        <w:sz w:val="20"/>
+      </w:rPr>
+    </w:lvl>
+  </w:abstractNum>
   <w:num w:numId="1">
+    <w:abstractNumId w:val="1"/>
+  </w:num>
+  <w:num w:numId="2">
     <w:abstractNumId w:val="0"/>
   </w:num>
 </w:numbering>
@@ -1920,6 +2872,36 @@
       <w:szCs w:val="20"/>
     </w:rPr>
   </w:style>
+  <w:style w:type="character" w:customStyle="1" w:styleId="katex-mathml">
+    <w:name w:val="katex-mathml"/>
+    <w:basedOn w:val="DefaultParagraphFont"/>
+    <w:rsid w:val="00EA45BE"/>
+  </w:style>
+  <w:style w:type="character" w:customStyle="1" w:styleId="mord">
+    <w:name w:val="mord"/>
+    <w:basedOn w:val="DefaultParagraphFont"/>
+    <w:rsid w:val="00EA45BE"/>
+  </w:style>
+  <w:style w:type="character" w:customStyle="1" w:styleId="mrel">
+    <w:name w:val="mrel"/>
+    <w:basedOn w:val="DefaultParagraphFont"/>
+    <w:rsid w:val="00EA45BE"/>
+  </w:style>
+  <w:style w:type="character" w:customStyle="1" w:styleId="vlist-s">
+    <w:name w:val="vlist-s"/>
+    <w:basedOn w:val="DefaultParagraphFont"/>
+    <w:rsid w:val="00EA45BE"/>
+  </w:style>
+  <w:style w:type="character" w:customStyle="1" w:styleId="mbin">
+    <w:name w:val="mbin"/>
+    <w:basedOn w:val="DefaultParagraphFont"/>
+    <w:rsid w:val="00EA45BE"/>
+  </w:style>
+  <w:style w:type="character" w:customStyle="1" w:styleId="minner">
+    <w:name w:val="minner"/>
+    <w:basedOn w:val="DefaultParagraphFont"/>
+    <w:rsid w:val="00EA45BE"/>
+  </w:style>
 </w:styles>
 </file>
 

</xml_diff>